<commit_message>
NEW:HW:MIPI D-PHY now supports shared logic customization option for multiple instances.
</commit_message>
<xml_diff>
--- a/ip/MIPI_D_PHY_RX/docs/mipi_d_phy_rx.docx
+++ b/ip/MIPI_D_PHY_RX/docs/mipi_d_phy_rx.docx
@@ -463,12 +463,7 @@
         <w:t>CSI-2</w:t>
       </w:r>
       <w:r>
-        <w:t xml:space="preserve"> Receiver IP over the standard PHY Protocol Interface (PPI) to</w:t>
-      </w:r>
-      <w:bookmarkStart w:id="0" w:name="_GoBack"/>
-      <w:bookmarkEnd w:id="0"/>
-      <w:r>
-        <w:t xml:space="preserve"> </w:t>
+        <w:t xml:space="preserve"> Receiver IP over the standard PHY Protocol Interface (PPI) to </w:t>
       </w:r>
       <w:r>
         <w:t xml:space="preserve">receive data from an image sensor and </w:t>
@@ -884,8 +879,8 @@
         <w:t>Overview</w:t>
       </w:r>
     </w:p>
-    <w:bookmarkStart w:id="1" w:name="_MON_1574860949"/>
-    <w:bookmarkEnd w:id="1"/>
+    <w:bookmarkStart w:id="0" w:name="_MON_1574860949"/>
+    <w:bookmarkEnd w:id="0"/>
     <w:p>
       <w:pPr>
         <w:keepNext/>
@@ -914,7 +909,7 @@
           <v:shape id="_x0000_i1025" type="#_x0000_t75" style="width:472.5pt;height:309.75pt" o:ole="">
             <v:imagedata r:id="rId8" o:title=""/>
           </v:shape>
-          <o:OLEObject Type="Embed" ProgID="Visio.Drawing.11" ShapeID="_x0000_i1025" DrawAspect="Content" ObjectID="_1598259785" r:id="rId9"/>
+          <o:OLEObject Type="Embed" ProgID="Visio.Drawing.11" ShapeID="_x0000_i1025" DrawAspect="Content" ObjectID="_1605537969" r:id="rId9"/>
         </w:object>
       </w:r>
     </w:p>
@@ -993,6 +988,448 @@
         <w:t>Port Descriptions</w:t>
       </w:r>
     </w:p>
+    <w:tbl>
+      <w:tblPr>
+        <w:tblStyle w:val="Digilent3"/>
+        <w:tblW w:w="9821" w:type="dxa"/>
+        <w:tblLayout w:type="fixed"/>
+        <w:tblLook w:val="04A0" w:firstRow="1" w:lastRow="0" w:firstColumn="1" w:lastColumn="0" w:noHBand="0" w:noVBand="1"/>
+      </w:tblPr>
+      <w:tblGrid>
+        <w:gridCol w:w="2791"/>
+        <w:gridCol w:w="1149"/>
+        <w:gridCol w:w="1562"/>
+        <w:gridCol w:w="1011"/>
+        <w:gridCol w:w="3308"/>
+      </w:tblGrid>
+      <w:tr>
+        <w:trPr>
+          <w:cnfStyle w:val="100000000000" w:firstRow="1" w:lastRow="0" w:firstColumn="0" w:lastColumn="0" w:oddVBand="0" w:evenVBand="0" w:oddHBand="0" w:evenHBand="0" w:firstRowFirstColumn="0" w:firstRowLastColumn="0" w:lastRowFirstColumn="0" w:lastRowLastColumn="0"/>
+          <w:cantSplit/>
+          <w:tblHeader/>
+        </w:trPr>
+        <w:tc>
+          <w:tcPr>
+            <w:tcW w:w="2731" w:type="dxa"/>
+          </w:tcPr>
+          <w:p>
+            <w:pPr>
+              <w:jc w:val="center"/>
+              <w:rPr>
+                <w:b w:val="0"/>
+              </w:rPr>
+            </w:pPr>
+            <w:r>
+              <w:rPr>
+                <w:b w:val="0"/>
+              </w:rPr>
+              <w:t>Signal Name</w:t>
+            </w:r>
+          </w:p>
+        </w:tc>
+        <w:tc>
+          <w:tcPr>
+            <w:tcW w:w="1109" w:type="dxa"/>
+          </w:tcPr>
+          <w:p>
+            <w:pPr>
+              <w:jc w:val="center"/>
+              <w:rPr>
+                <w:b w:val="0"/>
+              </w:rPr>
+            </w:pPr>
+            <w:r>
+              <w:rPr>
+                <w:b w:val="0"/>
+              </w:rPr>
+              <w:t>Interface</w:t>
+            </w:r>
+          </w:p>
+        </w:tc>
+        <w:tc>
+          <w:tcPr>
+            <w:tcW w:w="1522" w:type="dxa"/>
+          </w:tcPr>
+          <w:p>
+            <w:pPr>
+              <w:jc w:val="center"/>
+              <w:rPr>
+                <w:b w:val="0"/>
+              </w:rPr>
+            </w:pPr>
+            <w:r>
+              <w:rPr>
+                <w:b w:val="0"/>
+              </w:rPr>
+              <w:t>Signal Type</w:t>
+            </w:r>
+          </w:p>
+        </w:tc>
+        <w:tc>
+          <w:tcPr>
+            <w:tcW w:w="971" w:type="dxa"/>
+          </w:tcPr>
+          <w:p>
+            <w:pPr>
+              <w:jc w:val="center"/>
+              <w:rPr>
+                <w:b w:val="0"/>
+              </w:rPr>
+            </w:pPr>
+            <w:r>
+              <w:rPr>
+                <w:b w:val="0"/>
+              </w:rPr>
+              <w:t>Init Stat</w:t>
+            </w:r>
+            <w:r>
+              <w:rPr>
+                <w:b w:val="0"/>
+              </w:rPr>
+              <w:t>e</w:t>
+            </w:r>
+          </w:p>
+        </w:tc>
+        <w:tc>
+          <w:tcPr>
+            <w:tcW w:w="3248" w:type="dxa"/>
+          </w:tcPr>
+          <w:p>
+            <w:pPr>
+              <w:jc w:val="center"/>
+              <w:rPr>
+                <w:b w:val="0"/>
+              </w:rPr>
+            </w:pPr>
+            <w:r>
+              <w:rPr>
+                <w:b w:val="0"/>
+              </w:rPr>
+              <w:t>Description</w:t>
+            </w:r>
+          </w:p>
+        </w:tc>
+      </w:tr>
+      <w:tr>
+        <w:trPr>
+          <w:cnfStyle w:val="000000100000" w:firstRow="0" w:lastRow="0" w:firstColumn="0" w:lastColumn="0" w:oddVBand="0" w:evenVBand="0" w:oddHBand="1" w:evenHBand="0" w:firstRowFirstColumn="0" w:firstRowLastColumn="0" w:lastRowFirstColumn="0" w:lastRowLastColumn="0"/>
+          <w:cantSplit/>
+        </w:trPr>
+        <w:tc>
+          <w:tcPr>
+            <w:tcW w:w="2731" w:type="dxa"/>
+          </w:tcPr>
+          <w:p>
+            <w:proofErr w:type="spellStart"/>
+            <w:r>
+              <w:t>RefClk</w:t>
+            </w:r>
+            <w:proofErr w:type="spellEnd"/>
+          </w:p>
+        </w:tc>
+        <w:tc>
+          <w:tcPr>
+            <w:tcW w:w="1109" w:type="dxa"/>
+          </w:tcPr>
+          <w:p>
+            <w:pPr>
+              <w:jc w:val="center"/>
+            </w:pPr>
+            <w:r>
+              <w:t>-</w:t>
+            </w:r>
+          </w:p>
+        </w:tc>
+        <w:tc>
+          <w:tcPr>
+            <w:tcW w:w="1522" w:type="dxa"/>
+          </w:tcPr>
+          <w:p>
+            <w:pPr>
+              <w:jc w:val="center"/>
+            </w:pPr>
+            <w:r>
+              <w:t>I</w:t>
+            </w:r>
+          </w:p>
+        </w:tc>
+        <w:tc>
+          <w:tcPr>
+            <w:tcW w:w="971" w:type="dxa"/>
+          </w:tcPr>
+          <w:p>
+            <w:pPr>
+              <w:jc w:val="center"/>
+            </w:pPr>
+            <w:r>
+              <w:t>N/A</w:t>
+            </w:r>
+          </w:p>
+        </w:tc>
+        <w:tc>
+          <w:tcPr>
+            <w:tcW w:w="3248" w:type="dxa"/>
+          </w:tcPr>
+          <w:p>
+            <w:r>
+              <w:t>200 MHz reference clock.</w:t>
+            </w:r>
+          </w:p>
+        </w:tc>
+      </w:tr>
+      <w:tr>
+        <w:trPr>
+          <w:cnfStyle w:val="000000010000" w:firstRow="0" w:lastRow="0" w:firstColumn="0" w:lastColumn="0" w:oddVBand="0" w:evenVBand="0" w:oddHBand="0" w:evenHBand="1" w:firstRowFirstColumn="0" w:firstRowLastColumn="0" w:lastRowFirstColumn="0" w:lastRowLastColumn="0"/>
+          <w:cantSplit/>
+        </w:trPr>
+        <w:tc>
+          <w:tcPr>
+            <w:tcW w:w="2731" w:type="dxa"/>
+          </w:tcPr>
+          <w:p>
+            <w:proofErr w:type="spellStart"/>
+            <w:r>
+              <w:t>aRst</w:t>
+            </w:r>
+            <w:proofErr w:type="spellEnd"/>
+            <w:r>
+              <w:t>(_n)</w:t>
+            </w:r>
+          </w:p>
+        </w:tc>
+        <w:tc>
+          <w:tcPr>
+            <w:tcW w:w="1109" w:type="dxa"/>
+          </w:tcPr>
+          <w:p>
+            <w:pPr>
+              <w:jc w:val="center"/>
+            </w:pPr>
+            <w:r>
+              <w:t>-</w:t>
+            </w:r>
+          </w:p>
+        </w:tc>
+        <w:tc>
+          <w:tcPr>
+            <w:tcW w:w="1522" w:type="dxa"/>
+          </w:tcPr>
+          <w:p>
+            <w:pPr>
+              <w:jc w:val="center"/>
+            </w:pPr>
+            <w:r>
+              <w:t>I</w:t>
+            </w:r>
+          </w:p>
+        </w:tc>
+        <w:tc>
+          <w:tcPr>
+            <w:tcW w:w="971" w:type="dxa"/>
+          </w:tcPr>
+          <w:p>
+            <w:pPr>
+              <w:jc w:val="center"/>
+            </w:pPr>
+            <w:r>
+              <w:t>N/A</w:t>
+            </w:r>
+          </w:p>
+        </w:tc>
+        <w:tc>
+          <w:tcPr>
+            <w:tcW w:w="3248" w:type="dxa"/>
+          </w:tcPr>
+          <w:p>
+            <w:r>
+              <w:t xml:space="preserve">Asynchronous reset of configurable polarity. Assert, if </w:t>
+            </w:r>
+            <w:proofErr w:type="spellStart"/>
+            <w:r>
+              <w:t>RefClk</w:t>
+            </w:r>
+            <w:proofErr w:type="spellEnd"/>
+            <w:r>
+              <w:t xml:space="preserve"> is not within spec.</w:t>
+            </w:r>
+          </w:p>
+        </w:tc>
+      </w:tr>
+      <w:tr>
+        <w:trPr>
+          <w:cnfStyle w:val="000000100000" w:firstRow="0" w:lastRow="0" w:firstColumn="0" w:lastColumn="0" w:oddVBand="0" w:evenVBand="0" w:oddHBand="1" w:evenHBand="0" w:firstRowFirstColumn="0" w:firstRowLastColumn="0" w:lastRowFirstColumn="0" w:lastRowLastColumn="0"/>
+          <w:cantSplit/>
+        </w:trPr>
+        <w:tc>
+          <w:tcPr>
+            <w:tcW w:w="2731" w:type="dxa"/>
+          </w:tcPr>
+          <w:p>
+            <w:proofErr w:type="spellStart"/>
+            <w:r>
+              <w:t>rDlyCtrlLockedIn</w:t>
+            </w:r>
+            <w:proofErr w:type="spellEnd"/>
+          </w:p>
+        </w:tc>
+        <w:tc>
+          <w:tcPr>
+            <w:tcW w:w="1109" w:type="dxa"/>
+          </w:tcPr>
+          <w:p>
+            <w:pPr>
+              <w:jc w:val="center"/>
+            </w:pPr>
+            <w:r>
+              <w:t>-</w:t>
+            </w:r>
+          </w:p>
+        </w:tc>
+        <w:tc>
+          <w:tcPr>
+            <w:tcW w:w="1522" w:type="dxa"/>
+          </w:tcPr>
+          <w:p>
+            <w:pPr>
+              <w:jc w:val="center"/>
+            </w:pPr>
+            <w:r>
+              <w:t>I</w:t>
+            </w:r>
+          </w:p>
+        </w:tc>
+        <w:tc>
+          <w:tcPr>
+            <w:tcW w:w="971" w:type="dxa"/>
+          </w:tcPr>
+          <w:p>
+            <w:pPr>
+              <w:jc w:val="center"/>
+            </w:pPr>
+            <w:r>
+              <w:t>N/A</w:t>
+            </w:r>
+          </w:p>
+        </w:tc>
+        <w:tc>
+          <w:tcPr>
+            <w:tcW w:w="3248" w:type="dxa"/>
+          </w:tcPr>
+          <w:p>
+            <w:r>
+              <w:t xml:space="preserve">Available when Shared Logic is not included in the IP. It is expected to have a single master instance of D-PHY IP in the design with Shared Logic included. The port </w:t>
+            </w:r>
+            <w:proofErr w:type="spellStart"/>
+            <w:r>
+              <w:t>rDlyCtrlLockedOut</w:t>
+            </w:r>
+            <w:proofErr w:type="spellEnd"/>
+            <w:r>
+              <w:t xml:space="preserve"> from the master block should drive all the </w:t>
+            </w:r>
+            <w:proofErr w:type="spellStart"/>
+            <w:r>
+              <w:t>rDlyCtrlLockedIn</w:t>
+            </w:r>
+            <w:proofErr w:type="spellEnd"/>
+            <w:r>
+              <w:t xml:space="preserve"> ports of the slave instances (see below).</w:t>
+            </w:r>
+          </w:p>
+        </w:tc>
+      </w:tr>
+      <w:tr>
+        <w:trPr>
+          <w:cnfStyle w:val="000000010000" w:firstRow="0" w:lastRow="0" w:firstColumn="0" w:lastColumn="0" w:oddVBand="0" w:evenVBand="0" w:oddHBand="0" w:evenHBand="1" w:firstRowFirstColumn="0" w:firstRowLastColumn="0" w:lastRowFirstColumn="0" w:lastRowLastColumn="0"/>
+          <w:cantSplit/>
+        </w:trPr>
+        <w:tc>
+          <w:tcPr>
+            <w:tcW w:w="2731" w:type="dxa"/>
+          </w:tcPr>
+          <w:p>
+            <w:proofErr w:type="spellStart"/>
+            <w:r>
+              <w:lastRenderedPageBreak/>
+              <w:t>rDlyCtrlLockedOut</w:t>
+            </w:r>
+            <w:proofErr w:type="spellEnd"/>
+          </w:p>
+        </w:tc>
+        <w:tc>
+          <w:tcPr>
+            <w:tcW w:w="1109" w:type="dxa"/>
+          </w:tcPr>
+          <w:p>
+            <w:pPr>
+              <w:jc w:val="center"/>
+            </w:pPr>
+            <w:r>
+              <w:t>-</w:t>
+            </w:r>
+          </w:p>
+        </w:tc>
+        <w:tc>
+          <w:tcPr>
+            <w:tcW w:w="1522" w:type="dxa"/>
+          </w:tcPr>
+          <w:p>
+            <w:pPr>
+              <w:jc w:val="center"/>
+            </w:pPr>
+            <w:r>
+              <w:t>O</w:t>
+            </w:r>
+          </w:p>
+        </w:tc>
+        <w:tc>
+          <w:tcPr>
+            <w:tcW w:w="971" w:type="dxa"/>
+          </w:tcPr>
+          <w:p>
+            <w:pPr>
+              <w:jc w:val="center"/>
+            </w:pPr>
+            <w:r>
+              <w:t>0</w:t>
+            </w:r>
+          </w:p>
+        </w:tc>
+        <w:tc>
+          <w:tcPr>
+            <w:tcW w:w="3248" w:type="dxa"/>
+          </w:tcPr>
+          <w:p>
+            <w:r>
+              <w:t xml:space="preserve">Available when Shared Logic is included in the IP. An IDELAYCTRL block with proper reset circuitry will be instantiated, which will manage all the IDELAY components of all the D-PHY instances in the design. </w:t>
+            </w:r>
+            <w:r>
+              <w:t xml:space="preserve">The port </w:t>
+            </w:r>
+            <w:proofErr w:type="spellStart"/>
+            <w:r>
+              <w:t>rDlyCtrlLockedOut</w:t>
+            </w:r>
+            <w:proofErr w:type="spellEnd"/>
+            <w:r>
+              <w:t xml:space="preserve"> from the master block should drive all the </w:t>
+            </w:r>
+            <w:proofErr w:type="spellStart"/>
+            <w:r>
+              <w:t>rDlyCtrlLockedIn</w:t>
+            </w:r>
+            <w:proofErr w:type="spellEnd"/>
+            <w:r>
+              <w:t xml:space="preserve"> ports of the slave instances (</w:t>
+            </w:r>
+            <w:r>
+              <w:t>see above).</w:t>
+            </w:r>
+          </w:p>
+        </w:tc>
+      </w:tr>
+    </w:tbl>
+    <w:p/>
     <w:p>
       <w:pPr>
         <w:pStyle w:val="Heading1"/>
@@ -1062,7 +1499,6 @@
       </w:pPr>
       <w:proofErr w:type="spellStart"/>
       <w:r>
-        <w:lastRenderedPageBreak/>
         <w:t>set_property</w:t>
       </w:r>
       <w:proofErr w:type="spellEnd"/>
@@ -1607,6 +2043,7 @@
       </w:pPr>
       <w:proofErr w:type="spellStart"/>
       <w:r>
+        <w:lastRenderedPageBreak/>
         <w:t>set_property</w:t>
       </w:r>
       <w:proofErr w:type="spellEnd"/>
@@ -1681,7 +2118,7 @@
         </w:numPr>
         <w:spacing w:after="0" w:line="240" w:lineRule="auto"/>
       </w:pPr>
-      <w:bookmarkStart w:id="2" w:name="_Ref501117091"/>
+      <w:bookmarkStart w:id="1" w:name="_Ref501117091"/>
       <w:r>
         <w:t xml:space="preserve">Xilinx Inc., </w:t>
       </w:r>
@@ -1700,9 +2137,12 @@
       <w:r>
         <w:t>, v1.0, August 25, 2014.</w:t>
       </w:r>
+      <w:bookmarkEnd w:id="1"/>
+    </w:p>
+    <w:p>
+      <w:bookmarkStart w:id="2" w:name="_GoBack"/>
       <w:bookmarkEnd w:id="2"/>
     </w:p>
-    <w:p/>
     <w:sectPr>
       <w:headerReference w:type="default" r:id="rId10"/>
       <w:footerReference w:type="default" r:id="rId11"/>
@@ -2412,7 +2852,7 @@
             <w:t>MIPI D-PHY Receiver 1.</w:t>
           </w:r>
           <w:r>
-            <w:t>2</w:t>
+            <w:t>3</w:t>
           </w:r>
           <w:r>
             <w:t xml:space="preserve"> IP Core User Guide</w:t>
@@ -2438,7 +2878,7 @@
             <w:rPr>
               <w:noProof/>
             </w:rPr>
-            <w:t>September 12, 2018</w:t>
+            <w:t>December 5, 2018</w:t>
           </w:r>
           <w:r>
             <w:fldChar w:fldCharType="end"/>
@@ -6061,7 +6501,7 @@
 </file>
 
 <file path=customXml/itemProps1.xml><?xml version="1.0" encoding="utf-8"?>
-<ds:datastoreItem xmlns:ds="http://schemas.openxmlformats.org/officeDocument/2006/customXml" ds:itemID="{E450EC5D-780B-45FA-97A4-7B9E27C0EFAA}">
+<ds:datastoreItem xmlns:ds="http://schemas.openxmlformats.org/officeDocument/2006/customXml" ds:itemID="{86FFA782-5558-4F17-AB8B-890DCDD8FA0D}">
   <ds:schemaRefs>
     <ds:schemaRef ds:uri="http://schemas.openxmlformats.org/officeDocument/2006/bibliography"/>
   </ds:schemaRefs>

</xml_diff>